<commit_message>
Aktualisiere das Berichtsheft mit neuen Daten zur Ausbildungswoche und ergänze betriebliche Tätigkeiten
</commit_message>
<xml_diff>
--- a/public/docs/05/01/18_fanieng_heiko_berichtsheft_2025_kw11.docx
+++ b/public/docs/05/01/18_fanieng_heiko_berichtsheft_2025_kw11.docx
@@ -278,14 +278,7 @@
                 <w:rFonts w:cs="Arial"/>
                 <w:sz w:val="20"/>
               </w:rPr>
-              <w:t>0</w:t>
-            </w:r>
-            <w:r>
-              <w:rPr>
-                <w:rFonts w:cs="Arial"/>
-                <w:sz w:val="20"/>
-              </w:rPr>
-              <w:t>9</w:t>
+              <w:t>10</w:t>
             </w:r>
             <w:r>
               <w:rPr>
@@ -376,7 +369,14 @@
                 <w:rFonts w:cs="Arial"/>
                 <w:sz w:val="20"/>
               </w:rPr>
-              <w:t>13</w:t>
+              <w:t>1</w:t>
+            </w:r>
+            <w:r>
+              <w:rPr>
+                <w:rFonts w:cs="Arial"/>
+                <w:sz w:val="20"/>
+              </w:rPr>
+              <w:t>4</w:t>
             </w:r>
             <w:r>
               <w:rPr>
@@ -617,6 +617,26 @@
                 <w:sz w:val="20"/>
               </w:rPr>
             </w:pPr>
+            <w:r>
+              <w:rPr>
+                <w:sz w:val="20"/>
+              </w:rPr>
+              <w:t>Link local – automatische Vergabe der Netzwerkadresse</w:t>
+            </w:r>
+            <w:r>
+              <w:rPr>
+                <w:sz w:val="20"/>
+              </w:rPr>
+              <w:br/>
+              <w:t>IPv6-Protokoll, Unicast, Broadcast</w:t>
+            </w:r>
+            <w:r>
+              <w:rPr>
+                <w:sz w:val="20"/>
+              </w:rPr>
+              <w:br/>
+              <w:t>UML-Klassendiagramm</w:t>
+            </w:r>
           </w:p>
         </w:tc>
         <w:tc>
@@ -2855,6 +2875,23 @@
 </file>
 
 <file path=customXml/item1.xml><?xml version="1.0" encoding="utf-8"?>
+<?mso-contentType ?>
+<FormTemplates xmlns="http://schemas.microsoft.com/sharepoint/v3/contenttype/forms">
+  <Display>DocumentLibraryForm</Display>
+  <Edit>DocumentLibraryForm</Edit>
+  <New>DocumentLibraryForm</New>
+</FormTemplates>
+</file>
+
+<file path=customXml/item2.xml><?xml version="1.0" encoding="utf-8"?>
+<p:properties xmlns:p="http://schemas.microsoft.com/office/2006/metadata/properties" xmlns:xsi="http://www.w3.org/2001/XMLSchema-instance" xmlns:pc="http://schemas.microsoft.com/office/infopath/2007/PartnerControls">
+  <documentManagement>
+    <_activity xmlns="8514fd06-a672-4b30-8963-8a53c667b902" xsi:nil="true"/>
+  </documentManagement>
+</p:properties>
+</file>
+
+<file path=customXml/item3.xml><?xml version="1.0" encoding="utf-8"?>
 <ct:contentTypeSchema xmlns:ct="http://schemas.microsoft.com/office/2006/metadata/contentType" xmlns:ma="http://schemas.microsoft.com/office/2006/metadata/properties/metaAttributes" ct:_="" ma:_="" ma:contentTypeName="Dokument" ma:contentTypeID="0x010100C583E4719F66714DBBE69B8BE65D5E0D" ma:contentTypeVersion="15" ma:contentTypeDescription="Ein neues Dokument erstellen." ma:contentTypeScope="" ma:versionID="ea4c959ad0b85f0a4293169ec00ca730">
   <xsd:schema xmlns:xsd="http://www.w3.org/2001/XMLSchema" xmlns:xs="http://www.w3.org/2001/XMLSchema" xmlns:p="http://schemas.microsoft.com/office/2006/metadata/properties" xmlns:ns3="8514fd06-a672-4b30-8963-8a53c667b902" xmlns:ns4="c3b6cd93-bffd-4b02-a609-b7f2145163a3" targetNamespace="http://schemas.microsoft.com/office/2006/metadata/properties" ma:root="true" ma:fieldsID="69d2fd37f3dca7df01974a281f6fc693" ns3:_="" ns4:_="">
     <xsd:import namespace="8514fd06-a672-4b30-8963-8a53c667b902"/>
@@ -3087,24 +3124,25 @@
 </ct:contentTypeSchema>
 </file>
 
-<file path=customXml/item2.xml><?xml version="1.0" encoding="utf-8"?>
-<p:properties xmlns:p="http://schemas.microsoft.com/office/2006/metadata/properties" xmlns:xsi="http://www.w3.org/2001/XMLSchema-instance" xmlns:pc="http://schemas.microsoft.com/office/infopath/2007/PartnerControls">
-  <documentManagement>
-    <_activity xmlns="8514fd06-a672-4b30-8963-8a53c667b902" xsi:nil="true"/>
-  </documentManagement>
-</p:properties>
+<file path=customXml/itemProps1.xml><?xml version="1.0" encoding="utf-8"?>
+<ds:datastoreItem xmlns:ds="http://schemas.openxmlformats.org/officeDocument/2006/customXml" ds:itemID="{2B6A7331-B893-469D-B84F-F94D8D69E2E0}">
+  <ds:schemaRefs>
+    <ds:schemaRef ds:uri="http://schemas.microsoft.com/sharepoint/v3/contenttype/forms"/>
+  </ds:schemaRefs>
+</ds:datastoreItem>
 </file>
 
-<file path=customXml/item3.xml><?xml version="1.0" encoding="utf-8"?>
-<?mso-contentType ?>
-<FormTemplates xmlns="http://schemas.microsoft.com/sharepoint/v3/contenttype/forms">
-  <Display>DocumentLibraryForm</Display>
-  <Edit>DocumentLibraryForm</Edit>
-  <New>DocumentLibraryForm</New>
-</FormTemplates>
+<file path=customXml/itemProps2.xml><?xml version="1.0" encoding="utf-8"?>
+<ds:datastoreItem xmlns:ds="http://schemas.openxmlformats.org/officeDocument/2006/customXml" ds:itemID="{47F9EF4E-901E-48CF-AE18-3D5478FE4057}">
+  <ds:schemaRefs>
+    <ds:schemaRef ds:uri="http://schemas.microsoft.com/office/2006/metadata/properties"/>
+    <ds:schemaRef ds:uri="http://schemas.microsoft.com/office/infopath/2007/PartnerControls"/>
+    <ds:schemaRef ds:uri="8514fd06-a672-4b30-8963-8a53c667b902"/>
+  </ds:schemaRefs>
+</ds:datastoreItem>
 </file>
 
-<file path=customXml/itemProps1.xml><?xml version="1.0" encoding="utf-8"?>
+<file path=customXml/itemProps3.xml><?xml version="1.0" encoding="utf-8"?>
 <ds:datastoreItem xmlns:ds="http://schemas.openxmlformats.org/officeDocument/2006/customXml" ds:itemID="{1EE78AA1-29D1-4AF8-A954-9B6805DD715B}">
   <ds:schemaRefs>
     <ds:schemaRef ds:uri="http://schemas.microsoft.com/office/2006/metadata/contentType"/>
@@ -3121,22 +3159,4 @@
     <ds:schemaRef ds:uri="http://schemas.microsoft.com/internal/obd"/>
   </ds:schemaRefs>
 </ds:datastoreItem>
-</file>
-
-<file path=customXml/itemProps2.xml><?xml version="1.0" encoding="utf-8"?>
-<ds:datastoreItem xmlns:ds="http://schemas.openxmlformats.org/officeDocument/2006/customXml" ds:itemID="{47F9EF4E-901E-48CF-AE18-3D5478FE4057}">
-  <ds:schemaRefs>
-    <ds:schemaRef ds:uri="http://schemas.microsoft.com/office/2006/metadata/properties"/>
-    <ds:schemaRef ds:uri="http://schemas.microsoft.com/office/infopath/2007/PartnerControls"/>
-    <ds:schemaRef ds:uri="8514fd06-a672-4b30-8963-8a53c667b902"/>
-  </ds:schemaRefs>
-</ds:datastoreItem>
-</file>
-
-<file path=customXml/itemProps3.xml><?xml version="1.0" encoding="utf-8"?>
-<ds:datastoreItem xmlns:ds="http://schemas.openxmlformats.org/officeDocument/2006/customXml" ds:itemID="{2B6A7331-B893-469D-B84F-F94D8D69E2E0}">
-  <ds:schemaRefs>
-    <ds:schemaRef ds:uri="http://schemas.microsoft.com/sharepoint/v3/contenttype/forms"/>
-  </ds:schemaRefs>
-</ds:datastoreItem>
 </file>
</xml_diff>

<commit_message>
Aktualisiere das Berichtsheft mit Nutzwertanalyse, Kaufvertrag und Hardware für Mittwoch
</commit_message>
<xml_diff>
--- a/public/docs/05/01/18_fanieng_heiko_berichtsheft_2025_kw11.docx
+++ b/public/docs/05/01/18_fanieng_heiko_berichtsheft_2025_kw11.docx
@@ -701,6 +701,27 @@
                 <w:szCs w:val="22"/>
               </w:rPr>
             </w:pPr>
+            <w:r>
+              <w:rPr>
+                <w:sz w:val="22"/>
+                <w:szCs w:val="22"/>
+              </w:rPr>
+              <w:t xml:space="preserve">Nutzwertanalyse, </w:t>
+            </w:r>
+            <w:r>
+              <w:rPr>
+                <w:sz w:val="22"/>
+                <w:szCs w:val="22"/>
+              </w:rPr>
+              <w:t>Kaufvertrag</w:t>
+            </w:r>
+            <w:r>
+              <w:rPr>
+                <w:sz w:val="22"/>
+                <w:szCs w:val="22"/>
+              </w:rPr>
+              <w:t>, Hardware</w:t>
+            </w:r>
           </w:p>
         </w:tc>
         <w:tc>
@@ -2875,23 +2896,6 @@
 </file>
 
 <file path=customXml/item1.xml><?xml version="1.0" encoding="utf-8"?>
-<?mso-contentType ?>
-<FormTemplates xmlns="http://schemas.microsoft.com/sharepoint/v3/contenttype/forms">
-  <Display>DocumentLibraryForm</Display>
-  <Edit>DocumentLibraryForm</Edit>
-  <New>DocumentLibraryForm</New>
-</FormTemplates>
-</file>
-
-<file path=customXml/item2.xml><?xml version="1.0" encoding="utf-8"?>
-<p:properties xmlns:p="http://schemas.microsoft.com/office/2006/metadata/properties" xmlns:xsi="http://www.w3.org/2001/XMLSchema-instance" xmlns:pc="http://schemas.microsoft.com/office/infopath/2007/PartnerControls">
-  <documentManagement>
-    <_activity xmlns="8514fd06-a672-4b30-8963-8a53c667b902" xsi:nil="true"/>
-  </documentManagement>
-</p:properties>
-</file>
-
-<file path=customXml/item3.xml><?xml version="1.0" encoding="utf-8"?>
 <ct:contentTypeSchema xmlns:ct="http://schemas.microsoft.com/office/2006/metadata/contentType" xmlns:ma="http://schemas.microsoft.com/office/2006/metadata/properties/metaAttributes" ct:_="" ma:_="" ma:contentTypeName="Dokument" ma:contentTypeID="0x010100C583E4719F66714DBBE69B8BE65D5E0D" ma:contentTypeVersion="15" ma:contentTypeDescription="Ein neues Dokument erstellen." ma:contentTypeScope="" ma:versionID="ea4c959ad0b85f0a4293169ec00ca730">
   <xsd:schema xmlns:xsd="http://www.w3.org/2001/XMLSchema" xmlns:xs="http://www.w3.org/2001/XMLSchema" xmlns:p="http://schemas.microsoft.com/office/2006/metadata/properties" xmlns:ns3="8514fd06-a672-4b30-8963-8a53c667b902" xmlns:ns4="c3b6cd93-bffd-4b02-a609-b7f2145163a3" targetNamespace="http://schemas.microsoft.com/office/2006/metadata/properties" ma:root="true" ma:fieldsID="69d2fd37f3dca7df01974a281f6fc693" ns3:_="" ns4:_="">
     <xsd:import namespace="8514fd06-a672-4b30-8963-8a53c667b902"/>
@@ -3124,25 +3128,24 @@
 </ct:contentTypeSchema>
 </file>
 
-<file path=customXml/itemProps1.xml><?xml version="1.0" encoding="utf-8"?>
-<ds:datastoreItem xmlns:ds="http://schemas.openxmlformats.org/officeDocument/2006/customXml" ds:itemID="{2B6A7331-B893-469D-B84F-F94D8D69E2E0}">
-  <ds:schemaRefs>
-    <ds:schemaRef ds:uri="http://schemas.microsoft.com/sharepoint/v3/contenttype/forms"/>
-  </ds:schemaRefs>
-</ds:datastoreItem>
+<file path=customXml/item2.xml><?xml version="1.0" encoding="utf-8"?>
+<p:properties xmlns:p="http://schemas.microsoft.com/office/2006/metadata/properties" xmlns:xsi="http://www.w3.org/2001/XMLSchema-instance" xmlns:pc="http://schemas.microsoft.com/office/infopath/2007/PartnerControls">
+  <documentManagement>
+    <_activity xmlns="8514fd06-a672-4b30-8963-8a53c667b902" xsi:nil="true"/>
+  </documentManagement>
+</p:properties>
 </file>
 
-<file path=customXml/itemProps2.xml><?xml version="1.0" encoding="utf-8"?>
-<ds:datastoreItem xmlns:ds="http://schemas.openxmlformats.org/officeDocument/2006/customXml" ds:itemID="{47F9EF4E-901E-48CF-AE18-3D5478FE4057}">
-  <ds:schemaRefs>
-    <ds:schemaRef ds:uri="http://schemas.microsoft.com/office/2006/metadata/properties"/>
-    <ds:schemaRef ds:uri="http://schemas.microsoft.com/office/infopath/2007/PartnerControls"/>
-    <ds:schemaRef ds:uri="8514fd06-a672-4b30-8963-8a53c667b902"/>
-  </ds:schemaRefs>
-</ds:datastoreItem>
+<file path=customXml/item3.xml><?xml version="1.0" encoding="utf-8"?>
+<?mso-contentType ?>
+<FormTemplates xmlns="http://schemas.microsoft.com/sharepoint/v3/contenttype/forms">
+  <Display>DocumentLibraryForm</Display>
+  <Edit>DocumentLibraryForm</Edit>
+  <New>DocumentLibraryForm</New>
+</FormTemplates>
 </file>
 
-<file path=customXml/itemProps3.xml><?xml version="1.0" encoding="utf-8"?>
+<file path=customXml/itemProps1.xml><?xml version="1.0" encoding="utf-8"?>
 <ds:datastoreItem xmlns:ds="http://schemas.openxmlformats.org/officeDocument/2006/customXml" ds:itemID="{1EE78AA1-29D1-4AF8-A954-9B6805DD715B}">
   <ds:schemaRefs>
     <ds:schemaRef ds:uri="http://schemas.microsoft.com/office/2006/metadata/contentType"/>
@@ -3159,4 +3162,22 @@
     <ds:schemaRef ds:uri="http://schemas.microsoft.com/internal/obd"/>
   </ds:schemaRefs>
 </ds:datastoreItem>
+</file>
+
+<file path=customXml/itemProps2.xml><?xml version="1.0" encoding="utf-8"?>
+<ds:datastoreItem xmlns:ds="http://schemas.openxmlformats.org/officeDocument/2006/customXml" ds:itemID="{47F9EF4E-901E-48CF-AE18-3D5478FE4057}">
+  <ds:schemaRefs>
+    <ds:schemaRef ds:uri="http://schemas.microsoft.com/office/2006/metadata/properties"/>
+    <ds:schemaRef ds:uri="http://schemas.microsoft.com/office/infopath/2007/PartnerControls"/>
+    <ds:schemaRef ds:uri="8514fd06-a672-4b30-8963-8a53c667b902"/>
+  </ds:schemaRefs>
+</ds:datastoreItem>
+</file>
+
+<file path=customXml/itemProps3.xml><?xml version="1.0" encoding="utf-8"?>
+<ds:datastoreItem xmlns:ds="http://schemas.openxmlformats.org/officeDocument/2006/customXml" ds:itemID="{2B6A7331-B893-469D-B84F-F94D8D69E2E0}">
+  <ds:schemaRefs>
+    <ds:schemaRef ds:uri="http://schemas.microsoft.com/sharepoint/v3/contenttype/forms"/>
+  </ds:schemaRefs>
+</ds:datastoreItem>
 </file>
</xml_diff>

<commit_message>
Füge BSI-Grundschutz und ABC-Analyse zum Berichtsheft für Mittwoch hinzu
</commit_message>
<xml_diff>
--- a/public/docs/05/01/18_fanieng_heiko_berichtsheft_2025_kw11.docx
+++ b/public/docs/05/01/18_fanieng_heiko_berichtsheft_2025_kw11.docx
@@ -785,6 +785,56 @@
                 <w:sz w:val="20"/>
               </w:rPr>
             </w:pPr>
+            <w:r>
+              <w:rPr>
+                <w:sz w:val="20"/>
+              </w:rPr>
+              <w:t>BSI-Grundschutz</w:t>
+            </w:r>
+            <w:r>
+              <w:rPr>
+                <w:sz w:val="20"/>
+              </w:rPr>
+              <w:t>: Trojaner, Ransomware</w:t>
+            </w:r>
+            <w:r>
+              <w:rPr>
+                <w:sz w:val="20"/>
+              </w:rPr>
+              <w:t xml:space="preserve"> und</w:t>
+            </w:r>
+            <w:r>
+              <w:rPr>
+                <w:sz w:val="20"/>
+              </w:rPr>
+              <w:t xml:space="preserve"> Phis</w:t>
+            </w:r>
+            <w:r>
+              <w:rPr>
+                <w:sz w:val="20"/>
+              </w:rPr>
+              <w:t>h</w:t>
+            </w:r>
+            <w:r>
+              <w:rPr>
+                <w:sz w:val="20"/>
+              </w:rPr>
+              <w:t>ing</w:t>
+            </w:r>
+          </w:p>
+          <w:p>
+            <w:pPr>
+              <w:spacing w:line="260" w:lineRule="exact"/>
+              <w:rPr>
+                <w:sz w:val="20"/>
+              </w:rPr>
+            </w:pPr>
+            <w:r>
+              <w:rPr>
+                <w:sz w:val="20"/>
+              </w:rPr>
+              <w:t>ABC-Analyse</w:t>
+            </w:r>
           </w:p>
         </w:tc>
         <w:tc>
@@ -2896,6 +2946,23 @@
 </file>
 
 <file path=customXml/item1.xml><?xml version="1.0" encoding="utf-8"?>
+<?mso-contentType ?>
+<FormTemplates xmlns="http://schemas.microsoft.com/sharepoint/v3/contenttype/forms">
+  <Display>DocumentLibraryForm</Display>
+  <Edit>DocumentLibraryForm</Edit>
+  <New>DocumentLibraryForm</New>
+</FormTemplates>
+</file>
+
+<file path=customXml/item2.xml><?xml version="1.0" encoding="utf-8"?>
+<p:properties xmlns:p="http://schemas.microsoft.com/office/2006/metadata/properties" xmlns:xsi="http://www.w3.org/2001/XMLSchema-instance" xmlns:pc="http://schemas.microsoft.com/office/infopath/2007/PartnerControls">
+  <documentManagement>
+    <_activity xmlns="8514fd06-a672-4b30-8963-8a53c667b902" xsi:nil="true"/>
+  </documentManagement>
+</p:properties>
+</file>
+
+<file path=customXml/item3.xml><?xml version="1.0" encoding="utf-8"?>
 <ct:contentTypeSchema xmlns:ct="http://schemas.microsoft.com/office/2006/metadata/contentType" xmlns:ma="http://schemas.microsoft.com/office/2006/metadata/properties/metaAttributes" ct:_="" ma:_="" ma:contentTypeName="Dokument" ma:contentTypeID="0x010100C583E4719F66714DBBE69B8BE65D5E0D" ma:contentTypeVersion="15" ma:contentTypeDescription="Ein neues Dokument erstellen." ma:contentTypeScope="" ma:versionID="ea4c959ad0b85f0a4293169ec00ca730">
   <xsd:schema xmlns:xsd="http://www.w3.org/2001/XMLSchema" xmlns:xs="http://www.w3.org/2001/XMLSchema" xmlns:p="http://schemas.microsoft.com/office/2006/metadata/properties" xmlns:ns3="8514fd06-a672-4b30-8963-8a53c667b902" xmlns:ns4="c3b6cd93-bffd-4b02-a609-b7f2145163a3" targetNamespace="http://schemas.microsoft.com/office/2006/metadata/properties" ma:root="true" ma:fieldsID="69d2fd37f3dca7df01974a281f6fc693" ns3:_="" ns4:_="">
     <xsd:import namespace="8514fd06-a672-4b30-8963-8a53c667b902"/>
@@ -3128,24 +3195,25 @@
 </ct:contentTypeSchema>
 </file>
 
-<file path=customXml/item2.xml><?xml version="1.0" encoding="utf-8"?>
-<p:properties xmlns:p="http://schemas.microsoft.com/office/2006/metadata/properties" xmlns:xsi="http://www.w3.org/2001/XMLSchema-instance" xmlns:pc="http://schemas.microsoft.com/office/infopath/2007/PartnerControls">
-  <documentManagement>
-    <_activity xmlns="8514fd06-a672-4b30-8963-8a53c667b902" xsi:nil="true"/>
-  </documentManagement>
-</p:properties>
+<file path=customXml/itemProps1.xml><?xml version="1.0" encoding="utf-8"?>
+<ds:datastoreItem xmlns:ds="http://schemas.openxmlformats.org/officeDocument/2006/customXml" ds:itemID="{2B6A7331-B893-469D-B84F-F94D8D69E2E0}">
+  <ds:schemaRefs>
+    <ds:schemaRef ds:uri="http://schemas.microsoft.com/sharepoint/v3/contenttype/forms"/>
+  </ds:schemaRefs>
+</ds:datastoreItem>
 </file>
 
-<file path=customXml/item3.xml><?xml version="1.0" encoding="utf-8"?>
-<?mso-contentType ?>
-<FormTemplates xmlns="http://schemas.microsoft.com/sharepoint/v3/contenttype/forms">
-  <Display>DocumentLibraryForm</Display>
-  <Edit>DocumentLibraryForm</Edit>
-  <New>DocumentLibraryForm</New>
-</FormTemplates>
+<file path=customXml/itemProps2.xml><?xml version="1.0" encoding="utf-8"?>
+<ds:datastoreItem xmlns:ds="http://schemas.openxmlformats.org/officeDocument/2006/customXml" ds:itemID="{47F9EF4E-901E-48CF-AE18-3D5478FE4057}">
+  <ds:schemaRefs>
+    <ds:schemaRef ds:uri="http://schemas.microsoft.com/office/2006/metadata/properties"/>
+    <ds:schemaRef ds:uri="http://schemas.microsoft.com/office/infopath/2007/PartnerControls"/>
+    <ds:schemaRef ds:uri="8514fd06-a672-4b30-8963-8a53c667b902"/>
+  </ds:schemaRefs>
+</ds:datastoreItem>
 </file>
 
-<file path=customXml/itemProps1.xml><?xml version="1.0" encoding="utf-8"?>
+<file path=customXml/itemProps3.xml><?xml version="1.0" encoding="utf-8"?>
 <ds:datastoreItem xmlns:ds="http://schemas.openxmlformats.org/officeDocument/2006/customXml" ds:itemID="{1EE78AA1-29D1-4AF8-A954-9B6805DD715B}">
   <ds:schemaRefs>
     <ds:schemaRef ds:uri="http://schemas.microsoft.com/office/2006/metadata/contentType"/>
@@ -3162,22 +3230,4 @@
     <ds:schemaRef ds:uri="http://schemas.microsoft.com/internal/obd"/>
   </ds:schemaRefs>
 </ds:datastoreItem>
-</file>
-
-<file path=customXml/itemProps2.xml><?xml version="1.0" encoding="utf-8"?>
-<ds:datastoreItem xmlns:ds="http://schemas.openxmlformats.org/officeDocument/2006/customXml" ds:itemID="{47F9EF4E-901E-48CF-AE18-3D5478FE4057}">
-  <ds:schemaRefs>
-    <ds:schemaRef ds:uri="http://schemas.microsoft.com/office/2006/metadata/properties"/>
-    <ds:schemaRef ds:uri="http://schemas.microsoft.com/office/infopath/2007/PartnerControls"/>
-    <ds:schemaRef ds:uri="8514fd06-a672-4b30-8963-8a53c667b902"/>
-  </ds:schemaRefs>
-</ds:datastoreItem>
-</file>
-
-<file path=customXml/itemProps3.xml><?xml version="1.0" encoding="utf-8"?>
-<ds:datastoreItem xmlns:ds="http://schemas.openxmlformats.org/officeDocument/2006/customXml" ds:itemID="{2B6A7331-B893-469D-B84F-F94D8D69E2E0}">
-  <ds:schemaRefs>
-    <ds:schemaRef ds:uri="http://schemas.microsoft.com/sharepoint/v3/contenttype/forms"/>
-  </ds:schemaRefs>
-</ds:datastoreItem>
 </file>
</xml_diff>

<commit_message>
Füge Wareneingang, Kalkulation, Anforderungsanalyse und Sonderveranstaltung Künstliche Intelligenz zum Berichtsheft für Donnerstag hinzu
</commit_message>
<xml_diff>
--- a/public/docs/05/01/18_fanieng_heiko_berichtsheft_2025_kw11.docx
+++ b/public/docs/05/01/18_fanieng_heiko_berichtsheft_2025_kw11.docx
@@ -920,6 +920,31 @@
                 <w:sz w:val="20"/>
               </w:rPr>
             </w:pPr>
+            <w:r>
+              <w:rPr>
+                <w:sz w:val="20"/>
+              </w:rPr>
+              <w:t xml:space="preserve">Wareneingang, </w:t>
+            </w:r>
+            <w:r>
+              <w:rPr>
+                <w:sz w:val="20"/>
+              </w:rPr>
+              <w:t>Kalkulation</w:t>
+            </w:r>
+            <w:r>
+              <w:rPr>
+                <w:sz w:val="20"/>
+              </w:rPr>
+              <w:t>, Anforderungsanalyse</w:t>
+            </w:r>
+            <w:r>
+              <w:rPr>
+                <w:sz w:val="20"/>
+              </w:rPr>
+              <w:br/>
+              <w:t>Sonderveranstaltung Künstliche Intelligenz</w:t>
+            </w:r>
           </w:p>
         </w:tc>
         <w:tc>
@@ -2946,23 +2971,6 @@
 </file>
 
 <file path=customXml/item1.xml><?xml version="1.0" encoding="utf-8"?>
-<?mso-contentType ?>
-<FormTemplates xmlns="http://schemas.microsoft.com/sharepoint/v3/contenttype/forms">
-  <Display>DocumentLibraryForm</Display>
-  <Edit>DocumentLibraryForm</Edit>
-  <New>DocumentLibraryForm</New>
-</FormTemplates>
-</file>
-
-<file path=customXml/item2.xml><?xml version="1.0" encoding="utf-8"?>
-<p:properties xmlns:p="http://schemas.microsoft.com/office/2006/metadata/properties" xmlns:xsi="http://www.w3.org/2001/XMLSchema-instance" xmlns:pc="http://schemas.microsoft.com/office/infopath/2007/PartnerControls">
-  <documentManagement>
-    <_activity xmlns="8514fd06-a672-4b30-8963-8a53c667b902" xsi:nil="true"/>
-  </documentManagement>
-</p:properties>
-</file>
-
-<file path=customXml/item3.xml><?xml version="1.0" encoding="utf-8"?>
 <ct:contentTypeSchema xmlns:ct="http://schemas.microsoft.com/office/2006/metadata/contentType" xmlns:ma="http://schemas.microsoft.com/office/2006/metadata/properties/metaAttributes" ct:_="" ma:_="" ma:contentTypeName="Dokument" ma:contentTypeID="0x010100C583E4719F66714DBBE69B8BE65D5E0D" ma:contentTypeVersion="15" ma:contentTypeDescription="Ein neues Dokument erstellen." ma:contentTypeScope="" ma:versionID="ea4c959ad0b85f0a4293169ec00ca730">
   <xsd:schema xmlns:xsd="http://www.w3.org/2001/XMLSchema" xmlns:xs="http://www.w3.org/2001/XMLSchema" xmlns:p="http://schemas.microsoft.com/office/2006/metadata/properties" xmlns:ns3="8514fd06-a672-4b30-8963-8a53c667b902" xmlns:ns4="c3b6cd93-bffd-4b02-a609-b7f2145163a3" targetNamespace="http://schemas.microsoft.com/office/2006/metadata/properties" ma:root="true" ma:fieldsID="69d2fd37f3dca7df01974a281f6fc693" ns3:_="" ns4:_="">
     <xsd:import namespace="8514fd06-a672-4b30-8963-8a53c667b902"/>
@@ -3195,25 +3203,24 @@
 </ct:contentTypeSchema>
 </file>
 
-<file path=customXml/itemProps1.xml><?xml version="1.0" encoding="utf-8"?>
-<ds:datastoreItem xmlns:ds="http://schemas.openxmlformats.org/officeDocument/2006/customXml" ds:itemID="{2B6A7331-B893-469D-B84F-F94D8D69E2E0}">
-  <ds:schemaRefs>
-    <ds:schemaRef ds:uri="http://schemas.microsoft.com/sharepoint/v3/contenttype/forms"/>
-  </ds:schemaRefs>
-</ds:datastoreItem>
+<file path=customXml/item2.xml><?xml version="1.0" encoding="utf-8"?>
+<p:properties xmlns:p="http://schemas.microsoft.com/office/2006/metadata/properties" xmlns:xsi="http://www.w3.org/2001/XMLSchema-instance" xmlns:pc="http://schemas.microsoft.com/office/infopath/2007/PartnerControls">
+  <documentManagement>
+    <_activity xmlns="8514fd06-a672-4b30-8963-8a53c667b902" xsi:nil="true"/>
+  </documentManagement>
+</p:properties>
 </file>
 
-<file path=customXml/itemProps2.xml><?xml version="1.0" encoding="utf-8"?>
-<ds:datastoreItem xmlns:ds="http://schemas.openxmlformats.org/officeDocument/2006/customXml" ds:itemID="{47F9EF4E-901E-48CF-AE18-3D5478FE4057}">
-  <ds:schemaRefs>
-    <ds:schemaRef ds:uri="http://schemas.microsoft.com/office/2006/metadata/properties"/>
-    <ds:schemaRef ds:uri="http://schemas.microsoft.com/office/infopath/2007/PartnerControls"/>
-    <ds:schemaRef ds:uri="8514fd06-a672-4b30-8963-8a53c667b902"/>
-  </ds:schemaRefs>
-</ds:datastoreItem>
+<file path=customXml/item3.xml><?xml version="1.0" encoding="utf-8"?>
+<?mso-contentType ?>
+<FormTemplates xmlns="http://schemas.microsoft.com/sharepoint/v3/contenttype/forms">
+  <Display>DocumentLibraryForm</Display>
+  <Edit>DocumentLibraryForm</Edit>
+  <New>DocumentLibraryForm</New>
+</FormTemplates>
 </file>
 
-<file path=customXml/itemProps3.xml><?xml version="1.0" encoding="utf-8"?>
+<file path=customXml/itemProps1.xml><?xml version="1.0" encoding="utf-8"?>
 <ds:datastoreItem xmlns:ds="http://schemas.openxmlformats.org/officeDocument/2006/customXml" ds:itemID="{1EE78AA1-29D1-4AF8-A954-9B6805DD715B}">
   <ds:schemaRefs>
     <ds:schemaRef ds:uri="http://schemas.microsoft.com/office/2006/metadata/contentType"/>
@@ -3230,4 +3237,22 @@
     <ds:schemaRef ds:uri="http://schemas.microsoft.com/internal/obd"/>
   </ds:schemaRefs>
 </ds:datastoreItem>
+</file>
+
+<file path=customXml/itemProps2.xml><?xml version="1.0" encoding="utf-8"?>
+<ds:datastoreItem xmlns:ds="http://schemas.openxmlformats.org/officeDocument/2006/customXml" ds:itemID="{47F9EF4E-901E-48CF-AE18-3D5478FE4057}">
+  <ds:schemaRefs>
+    <ds:schemaRef ds:uri="http://schemas.microsoft.com/office/2006/metadata/properties"/>
+    <ds:schemaRef ds:uri="http://schemas.microsoft.com/office/infopath/2007/PartnerControls"/>
+    <ds:schemaRef ds:uri="8514fd06-a672-4b30-8963-8a53c667b902"/>
+  </ds:schemaRefs>
+</ds:datastoreItem>
+</file>
+
+<file path=customXml/itemProps3.xml><?xml version="1.0" encoding="utf-8"?>
+<ds:datastoreItem xmlns:ds="http://schemas.openxmlformats.org/officeDocument/2006/customXml" ds:itemID="{2B6A7331-B893-469D-B84F-F94D8D69E2E0}">
+  <ds:schemaRefs>
+    <ds:schemaRef ds:uri="http://schemas.microsoft.com/sharepoint/v3/contenttype/forms"/>
+  </ds:schemaRefs>
+</ds:datastoreItem>
 </file>
</xml_diff>

<commit_message>
docs: Ergänze Observer-Pattern und Anwendungsfalldiagram im Berichtsheft für KW11 2025
</commit_message>
<xml_diff>
--- a/public/docs/05/01/18_fanieng_heiko_berichtsheft_2025_kw11.docx
+++ b/public/docs/05/01/18_fanieng_heiko_berichtsheft_2025_kw11.docx
@@ -944,6 +944,20 @@
               </w:rPr>
               <w:br/>
               <w:t>Sonderveranstaltung Künstliche Intelligenz</w:t>
+            </w:r>
+            <w:r>
+              <w:rPr>
+                <w:sz w:val="20"/>
+              </w:rPr>
+              <w:br/>
+              <w:t>Observer-Pattern</w:t>
+            </w:r>
+            <w:r>
+              <w:rPr>
+                <w:sz w:val="20"/>
+              </w:rPr>
+              <w:br/>
+              <w:t>Anwendungsfalldiagram</w:t>
             </w:r>
           </w:p>
         </w:tc>
@@ -2971,6 +2985,23 @@
 </file>
 
 <file path=customXml/item1.xml><?xml version="1.0" encoding="utf-8"?>
+<?mso-contentType ?>
+<FormTemplates xmlns="http://schemas.microsoft.com/sharepoint/v3/contenttype/forms">
+  <Display>DocumentLibraryForm</Display>
+  <Edit>DocumentLibraryForm</Edit>
+  <New>DocumentLibraryForm</New>
+</FormTemplates>
+</file>
+
+<file path=customXml/item2.xml><?xml version="1.0" encoding="utf-8"?>
+<p:properties xmlns:p="http://schemas.microsoft.com/office/2006/metadata/properties" xmlns:xsi="http://www.w3.org/2001/XMLSchema-instance" xmlns:pc="http://schemas.microsoft.com/office/infopath/2007/PartnerControls">
+  <documentManagement>
+    <_activity xmlns="8514fd06-a672-4b30-8963-8a53c667b902" xsi:nil="true"/>
+  </documentManagement>
+</p:properties>
+</file>
+
+<file path=customXml/item3.xml><?xml version="1.0" encoding="utf-8"?>
 <ct:contentTypeSchema xmlns:ct="http://schemas.microsoft.com/office/2006/metadata/contentType" xmlns:ma="http://schemas.microsoft.com/office/2006/metadata/properties/metaAttributes" ct:_="" ma:_="" ma:contentTypeName="Dokument" ma:contentTypeID="0x010100C583E4719F66714DBBE69B8BE65D5E0D" ma:contentTypeVersion="15" ma:contentTypeDescription="Ein neues Dokument erstellen." ma:contentTypeScope="" ma:versionID="ea4c959ad0b85f0a4293169ec00ca730">
   <xsd:schema xmlns:xsd="http://www.w3.org/2001/XMLSchema" xmlns:xs="http://www.w3.org/2001/XMLSchema" xmlns:p="http://schemas.microsoft.com/office/2006/metadata/properties" xmlns:ns3="8514fd06-a672-4b30-8963-8a53c667b902" xmlns:ns4="c3b6cd93-bffd-4b02-a609-b7f2145163a3" targetNamespace="http://schemas.microsoft.com/office/2006/metadata/properties" ma:root="true" ma:fieldsID="69d2fd37f3dca7df01974a281f6fc693" ns3:_="" ns4:_="">
     <xsd:import namespace="8514fd06-a672-4b30-8963-8a53c667b902"/>
@@ -3203,24 +3234,25 @@
 </ct:contentTypeSchema>
 </file>
 
-<file path=customXml/item2.xml><?xml version="1.0" encoding="utf-8"?>
-<p:properties xmlns:p="http://schemas.microsoft.com/office/2006/metadata/properties" xmlns:xsi="http://www.w3.org/2001/XMLSchema-instance" xmlns:pc="http://schemas.microsoft.com/office/infopath/2007/PartnerControls">
-  <documentManagement>
-    <_activity xmlns="8514fd06-a672-4b30-8963-8a53c667b902" xsi:nil="true"/>
-  </documentManagement>
-</p:properties>
+<file path=customXml/itemProps1.xml><?xml version="1.0" encoding="utf-8"?>
+<ds:datastoreItem xmlns:ds="http://schemas.openxmlformats.org/officeDocument/2006/customXml" ds:itemID="{2B6A7331-B893-469D-B84F-F94D8D69E2E0}">
+  <ds:schemaRefs>
+    <ds:schemaRef ds:uri="http://schemas.microsoft.com/sharepoint/v3/contenttype/forms"/>
+  </ds:schemaRefs>
+</ds:datastoreItem>
 </file>
 
-<file path=customXml/item3.xml><?xml version="1.0" encoding="utf-8"?>
-<?mso-contentType ?>
-<FormTemplates xmlns="http://schemas.microsoft.com/sharepoint/v3/contenttype/forms">
-  <Display>DocumentLibraryForm</Display>
-  <Edit>DocumentLibraryForm</Edit>
-  <New>DocumentLibraryForm</New>
-</FormTemplates>
+<file path=customXml/itemProps2.xml><?xml version="1.0" encoding="utf-8"?>
+<ds:datastoreItem xmlns:ds="http://schemas.openxmlformats.org/officeDocument/2006/customXml" ds:itemID="{47F9EF4E-901E-48CF-AE18-3D5478FE4057}">
+  <ds:schemaRefs>
+    <ds:schemaRef ds:uri="http://schemas.microsoft.com/office/2006/metadata/properties"/>
+    <ds:schemaRef ds:uri="http://schemas.microsoft.com/office/infopath/2007/PartnerControls"/>
+    <ds:schemaRef ds:uri="8514fd06-a672-4b30-8963-8a53c667b902"/>
+  </ds:schemaRefs>
+</ds:datastoreItem>
 </file>
 
-<file path=customXml/itemProps1.xml><?xml version="1.0" encoding="utf-8"?>
+<file path=customXml/itemProps3.xml><?xml version="1.0" encoding="utf-8"?>
 <ds:datastoreItem xmlns:ds="http://schemas.openxmlformats.org/officeDocument/2006/customXml" ds:itemID="{1EE78AA1-29D1-4AF8-A954-9B6805DD715B}">
   <ds:schemaRefs>
     <ds:schemaRef ds:uri="http://schemas.microsoft.com/office/2006/metadata/contentType"/>
@@ -3237,22 +3269,4 @@
     <ds:schemaRef ds:uri="http://schemas.microsoft.com/internal/obd"/>
   </ds:schemaRefs>
 </ds:datastoreItem>
-</file>
-
-<file path=customXml/itemProps2.xml><?xml version="1.0" encoding="utf-8"?>
-<ds:datastoreItem xmlns:ds="http://schemas.openxmlformats.org/officeDocument/2006/customXml" ds:itemID="{47F9EF4E-901E-48CF-AE18-3D5478FE4057}">
-  <ds:schemaRefs>
-    <ds:schemaRef ds:uri="http://schemas.microsoft.com/office/2006/metadata/properties"/>
-    <ds:schemaRef ds:uri="http://schemas.microsoft.com/office/infopath/2007/PartnerControls"/>
-    <ds:schemaRef ds:uri="8514fd06-a672-4b30-8963-8a53c667b902"/>
-  </ds:schemaRefs>
-</ds:datastoreItem>
-</file>
-
-<file path=customXml/itemProps3.xml><?xml version="1.0" encoding="utf-8"?>
-<ds:datastoreItem xmlns:ds="http://schemas.openxmlformats.org/officeDocument/2006/customXml" ds:itemID="{2B6A7331-B893-469D-B84F-F94D8D69E2E0}">
-  <ds:schemaRefs>
-    <ds:schemaRef ds:uri="http://schemas.microsoft.com/sharepoint/v3/contenttype/forms"/>
-  </ds:schemaRefs>
-</ds:datastoreItem>
 </file>
</xml_diff>

<commit_message>
docs: Aktualisiere Berichtsheft für KW11 2025
</commit_message>
<xml_diff>
--- a/public/docs/05/01/18_fanieng_heiko_berichtsheft_2025_kw11.docx
+++ b/public/docs/05/01/18_fanieng_heiko_berichtsheft_2025_kw11.docx
@@ -621,14 +621,42 @@
               <w:rPr>
                 <w:sz w:val="20"/>
               </w:rPr>
-              <w:t>Link local – automatische Vergabe der Netzwerkadresse</w:t>
+              <w:t xml:space="preserve">Link </w:t>
+            </w:r>
+            <w:proofErr w:type="spellStart"/>
+            <w:r>
+              <w:rPr>
+                <w:sz w:val="20"/>
+              </w:rPr>
+              <w:t>local</w:t>
+            </w:r>
+            <w:proofErr w:type="spellEnd"/>
+            <w:r>
+              <w:rPr>
+                <w:sz w:val="20"/>
+              </w:rPr>
+              <w:t xml:space="preserve"> – automatische Vergabe der Netzwerkadresse</w:t>
             </w:r>
             <w:r>
               <w:rPr>
                 <w:sz w:val="20"/>
               </w:rPr>
               <w:br/>
-              <w:t>IPv6-Protokoll, Unicast, Broadcast</w:t>
+              <w:t xml:space="preserve">IPv6-Protokoll, </w:t>
+            </w:r>
+            <w:proofErr w:type="spellStart"/>
+            <w:r>
+              <w:rPr>
+                <w:sz w:val="20"/>
+              </w:rPr>
+              <w:t>Unicast</w:t>
+            </w:r>
+            <w:proofErr w:type="spellEnd"/>
+            <w:r>
+              <w:rPr>
+                <w:sz w:val="20"/>
+              </w:rPr>
+              <w:t>, Broadcast</w:t>
             </w:r>
             <w:r>
               <w:rPr>
@@ -959,6 +987,12 @@
               <w:br/>
               <w:t>Anwendungsfalldiagram</w:t>
             </w:r>
+            <w:r>
+              <w:rPr>
+                <w:sz w:val="20"/>
+              </w:rPr>
+              <w:t>m</w:t>
+            </w:r>
           </w:p>
         </w:tc>
         <w:tc>
@@ -1015,6 +1049,47 @@
             <w:tcW w:w="6521" w:type="dxa"/>
             <w:shd w:val="clear" w:color="auto" w:fill="auto"/>
           </w:tcPr>
+          <w:p>
+            <w:pPr>
+              <w:spacing w:line="260" w:lineRule="exact"/>
+              <w:rPr>
+                <w:sz w:val="20"/>
+              </w:rPr>
+            </w:pPr>
+            <w:r>
+              <w:rPr>
+                <w:sz w:val="20"/>
+              </w:rPr>
+              <w:t>Vergleich Kauf, Ratenkredit und Leasing</w:t>
+            </w:r>
+          </w:p>
+          <w:p>
+            <w:pPr>
+              <w:spacing w:line="260" w:lineRule="exact"/>
+              <w:rPr>
+                <w:sz w:val="20"/>
+              </w:rPr>
+            </w:pPr>
+            <w:r>
+              <w:rPr>
+                <w:sz w:val="20"/>
+              </w:rPr>
+              <w:t>Differenzkalkulation</w:t>
+            </w:r>
+            <w:r>
+              <w:rPr>
+                <w:sz w:val="20"/>
+              </w:rPr>
+              <w:br/>
+              <w:t>Anwendungsfall-Diagramm</w:t>
+            </w:r>
+            <w:r>
+              <w:rPr>
+                <w:sz w:val="20"/>
+              </w:rPr>
+              <w:t>, Klassendiagramm</w:t>
+            </w:r>
+          </w:p>
           <w:p>
             <w:pPr>
               <w:spacing w:line="260" w:lineRule="exact"/>
@@ -1128,7 +1203,13 @@
               <w:rPr>
                 <w:sz w:val="20"/>
               </w:rPr>
-              <w:t>13</w:t>
+              <w:t>1</w:t>
+            </w:r>
+            <w:r>
+              <w:rPr>
+                <w:sz w:val="20"/>
+              </w:rPr>
+              <w:t>4</w:t>
             </w:r>
             <w:r>
               <w:rPr>
@@ -2985,15 +3066,6 @@
 </file>
 
 <file path=customXml/item1.xml><?xml version="1.0" encoding="utf-8"?>
-<?mso-contentType ?>
-<FormTemplates xmlns="http://schemas.microsoft.com/sharepoint/v3/contenttype/forms">
-  <Display>DocumentLibraryForm</Display>
-  <Edit>DocumentLibraryForm</Edit>
-  <New>DocumentLibraryForm</New>
-</FormTemplates>
-</file>
-
-<file path=customXml/item2.xml><?xml version="1.0" encoding="utf-8"?>
 <p:properties xmlns:p="http://schemas.microsoft.com/office/2006/metadata/properties" xmlns:xsi="http://www.w3.org/2001/XMLSchema-instance" xmlns:pc="http://schemas.microsoft.com/office/infopath/2007/PartnerControls">
   <documentManagement>
     <_activity xmlns="8514fd06-a672-4b30-8963-8a53c667b902" xsi:nil="true"/>
@@ -3001,7 +3073,7 @@
 </p:properties>
 </file>
 
-<file path=customXml/item3.xml><?xml version="1.0" encoding="utf-8"?>
+<file path=customXml/item2.xml><?xml version="1.0" encoding="utf-8"?>
 <ct:contentTypeSchema xmlns:ct="http://schemas.microsoft.com/office/2006/metadata/contentType" xmlns:ma="http://schemas.microsoft.com/office/2006/metadata/properties/metaAttributes" ct:_="" ma:_="" ma:contentTypeName="Dokument" ma:contentTypeID="0x010100C583E4719F66714DBBE69B8BE65D5E0D" ma:contentTypeVersion="15" ma:contentTypeDescription="Ein neues Dokument erstellen." ma:contentTypeScope="" ma:versionID="ea4c959ad0b85f0a4293169ec00ca730">
   <xsd:schema xmlns:xsd="http://www.w3.org/2001/XMLSchema" xmlns:xs="http://www.w3.org/2001/XMLSchema" xmlns:p="http://schemas.microsoft.com/office/2006/metadata/properties" xmlns:ns3="8514fd06-a672-4b30-8963-8a53c667b902" xmlns:ns4="c3b6cd93-bffd-4b02-a609-b7f2145163a3" targetNamespace="http://schemas.microsoft.com/office/2006/metadata/properties" ma:root="true" ma:fieldsID="69d2fd37f3dca7df01974a281f6fc693" ns3:_="" ns4:_="">
     <xsd:import namespace="8514fd06-a672-4b30-8963-8a53c667b902"/>
@@ -3234,15 +3306,16 @@
 </ct:contentTypeSchema>
 </file>
 
-<file path=customXml/itemProps1.xml><?xml version="1.0" encoding="utf-8"?>
-<ds:datastoreItem xmlns:ds="http://schemas.openxmlformats.org/officeDocument/2006/customXml" ds:itemID="{2B6A7331-B893-469D-B84F-F94D8D69E2E0}">
-  <ds:schemaRefs>
-    <ds:schemaRef ds:uri="http://schemas.microsoft.com/sharepoint/v3/contenttype/forms"/>
-  </ds:schemaRefs>
-</ds:datastoreItem>
+<file path=customXml/item3.xml><?xml version="1.0" encoding="utf-8"?>
+<?mso-contentType ?>
+<FormTemplates xmlns="http://schemas.microsoft.com/sharepoint/v3/contenttype/forms">
+  <Display>DocumentLibraryForm</Display>
+  <Edit>DocumentLibraryForm</Edit>
+  <New>DocumentLibraryForm</New>
+</FormTemplates>
 </file>
 
-<file path=customXml/itemProps2.xml><?xml version="1.0" encoding="utf-8"?>
+<file path=customXml/itemProps1.xml><?xml version="1.0" encoding="utf-8"?>
 <ds:datastoreItem xmlns:ds="http://schemas.openxmlformats.org/officeDocument/2006/customXml" ds:itemID="{47F9EF4E-901E-48CF-AE18-3D5478FE4057}">
   <ds:schemaRefs>
     <ds:schemaRef ds:uri="http://schemas.microsoft.com/office/2006/metadata/properties"/>
@@ -3252,7 +3325,7 @@
 </ds:datastoreItem>
 </file>
 
-<file path=customXml/itemProps3.xml><?xml version="1.0" encoding="utf-8"?>
+<file path=customXml/itemProps2.xml><?xml version="1.0" encoding="utf-8"?>
 <ds:datastoreItem xmlns:ds="http://schemas.openxmlformats.org/officeDocument/2006/customXml" ds:itemID="{1EE78AA1-29D1-4AF8-A954-9B6805DD715B}">
   <ds:schemaRefs>
     <ds:schemaRef ds:uri="http://schemas.microsoft.com/office/2006/metadata/contentType"/>
@@ -3269,4 +3342,12 @@
     <ds:schemaRef ds:uri="http://schemas.microsoft.com/internal/obd"/>
   </ds:schemaRefs>
 </ds:datastoreItem>
+</file>
+
+<file path=customXml/itemProps3.xml><?xml version="1.0" encoding="utf-8"?>
+<ds:datastoreItem xmlns:ds="http://schemas.openxmlformats.org/officeDocument/2006/customXml" ds:itemID="{2B6A7331-B893-469D-B84F-F94D8D69E2E0}">
+  <ds:schemaRefs>
+    <ds:schemaRef ds:uri="http://schemas.microsoft.com/sharepoint/v3/contenttype/forms"/>
+  </ds:schemaRefs>
+</ds:datastoreItem>
 </file>
</xml_diff>